<commit_message>
feat 00: add introduction
</commit_message>
<xml_diff>
--- a/docs/110101_Пантус_ЛЗ.docx
+++ b/docs/110101_Пантус_ЛЗ.docx
@@ -932,7 +932,21 @@
           <w:sz w:val="24"/>
           <w:szCs w:val="24"/>
         </w:rPr>
-        <w:t xml:space="preserve"> Веб-приложения визуализации мониторинга качества воды</w:t>
+        <w:t xml:space="preserve"> Веб-приложени</w:t>
+      </w:r>
+      <w:r>
+        <w:rPr>
+          <w:sz w:val="24"/>
+          <w:szCs w:val="24"/>
+        </w:rPr>
+        <w:t>е по усовершенствованию</w:t>
+      </w:r>
+      <w:r>
+        <w:rPr>
+          <w:sz w:val="24"/>
+          <w:szCs w:val="24"/>
+        </w:rPr>
+        <w:t xml:space="preserve"> визуализации мониторинга качества воды</w:t>
       </w:r>
     </w:p>
     <w:p>
@@ -1019,7 +1033,28 @@
           <w:sz w:val="24"/>
           <w:szCs w:val="24"/>
         </w:rPr>
-        <w:t>веб-приложения мониторинга качества воды в городе Минске</w:t>
+        <w:t xml:space="preserve">веб-приложения </w:t>
+      </w:r>
+      <w:r>
+        <w:rPr>
+          <w:sz w:val="24"/>
+          <w:szCs w:val="24"/>
+        </w:rPr>
+        <w:t>по усовершенствованию</w:t>
+      </w:r>
+      <w:r>
+        <w:rPr>
+          <w:sz w:val="24"/>
+          <w:szCs w:val="24"/>
+        </w:rPr>
+        <w:t xml:space="preserve"> </w:t>
+      </w:r>
+      <w:r>
+        <w:rPr>
+          <w:sz w:val="24"/>
+          <w:szCs w:val="24"/>
+        </w:rPr>
+        <w:t>мониторинга качества воды в городе Минске</w:t>
       </w:r>
     </w:p>
     <w:p>
@@ -1705,7 +1740,6 @@
         <w:rPr>
           <w:sz w:val="24"/>
           <w:szCs w:val="24"/>
-          <w:lang w:val="en-US"/>
         </w:rPr>
       </w:pPr>
       <w:r>
@@ -1915,6 +1949,7 @@
           <w:sz w:val="24"/>
           <w:szCs w:val="24"/>
         </w:rPr>
+        <w:lastRenderedPageBreak/>
         <w:t>Список использованных источников</w:t>
       </w:r>
     </w:p>
@@ -1933,7 +1968,6 @@
           <w:sz w:val="24"/>
           <w:szCs w:val="24"/>
         </w:rPr>
-        <w:lastRenderedPageBreak/>
         <w:t>Приложение А (обязательное). Отчет о проверке на заимствования</w:t>
       </w:r>
     </w:p>

</xml_diff>